<commit_message>
added color to desired direction for CXTMAP AI, WORKING on obs avoidance for TRAD_AI
</commit_message>
<xml_diff>
--- a/WeeklyLogs/Week16.docx
+++ b/WeeklyLogs/Week16.docx
@@ -573,8 +573,6 @@
                     </w:rPr>
                     <w:t>Start Rory O’Driscoll’s AI implementation.</w:t>
                   </w:r>
-                  <w:bookmarkStart w:id="0" w:name="_GoBack"/>
-                  <w:bookmarkEnd w:id="0"/>
                 </w:p>
                 <w:p>
                   <w:pPr>
@@ -616,6 +614,14 @@
                       <w:szCs w:val="24"/>
                     </w:rPr>
                   </w:pPr>
+                  <w:r>
+                    <w:rPr>
+                      <w:szCs w:val="24"/>
+                    </w:rPr>
+                    <w:t>Change the AI interest to nodes on the map</w:t>
+                  </w:r>
+                  <w:bookmarkStart w:id="0" w:name="_GoBack"/>
+                  <w:bookmarkEnd w:id="0"/>
                 </w:p>
                 <w:p>
                   <w:pPr>

</xml_diff>